<commit_message>
Added powerups and finalized documentation
</commit_message>
<xml_diff>
--- a/documentation.docx
+++ b/documentation.docx
@@ -128,26 +128,26 @@
         <w:jc w:val="center"/>
         <w:rPr>
           <w:rFonts w:ascii="Times New Roman" w:hAnsi="Times New Roman"/>
-          <w:color w:val="833C0B" w:themeColor="accent2" w:themeShade="80"/>
-          <w:sz w:val="24"/>
-          <w:szCs w:val="24"/>
-        </w:rPr>
-      </w:pPr>
-      <w:r>
-        <w:rPr>
-          <w:color w:val="833C0B" w:themeColor="accent2" w:themeShade="80"/>
+          <w:color w:val="ED7D31" w:themeColor="accent2"/>
+          <w:sz w:val="24"/>
+          <w:szCs w:val="24"/>
+        </w:rPr>
+      </w:pPr>
+      <w:r>
+        <w:rPr>
+          <w:color w:val="ED7D31" w:themeColor="accent2"/>
         </w:rPr>
         <w:t>Sushi</w:t>
       </w:r>
       <w:r>
         <w:rPr>
-          <w:color w:val="833C0B" w:themeColor="accent2" w:themeShade="80"/>
+          <w:color w:val="ED7D31" w:themeColor="accent2"/>
         </w:rPr>
         <w:t xml:space="preserve"> </w:t>
       </w:r>
       <w:r>
         <w:rPr>
-          <w:color w:val="833C0B" w:themeColor="accent2" w:themeShade="80"/>
+          <w:color w:val="ED7D31" w:themeColor="accent2"/>
         </w:rPr>
         <w:t>Rush</w:t>
       </w:r>
@@ -482,13 +482,13 @@
     <w:tbl>
       <w:tblPr>
         <w:tblStyle w:val="GridTable4-Accent2"/>
-        <w:tblW w:w="9445" w:type="dxa"/>
+        <w:tblW w:w="9355" w:type="dxa"/>
         <w:tblLayout w:type="fixed"/>
         <w:tblLook w:val="04A0" w:firstRow="1" w:lastRow="0" w:firstColumn="1" w:lastColumn="0" w:noHBand="0" w:noVBand="1"/>
       </w:tblPr>
       <w:tblGrid>
         <w:gridCol w:w="2605"/>
-        <w:gridCol w:w="6840"/>
+        <w:gridCol w:w="6750"/>
       </w:tblGrid>
       <w:tr>
         <w:trPr>
@@ -519,7 +519,7 @@
         </w:tc>
         <w:tc>
           <w:tcPr>
-            <w:tcW w:w="6840" w:type="dxa"/>
+            <w:tcW w:w="6750" w:type="dxa"/>
           </w:tcPr>
           <w:p>
             <w:pPr>
@@ -558,7 +558,6 @@
                 <w:szCs w:val="24"/>
               </w:rPr>
             </w:pPr>
-            <w:proofErr w:type="spellStart"/>
             <w:r>
               <w:rPr>
                 <w:rFonts w:eastAsia="Times New Roman" w:cstheme="minorHAnsi"/>
@@ -567,7 +566,6 @@
               </w:rPr>
               <w:t>GifAnimation</w:t>
             </w:r>
-            <w:proofErr w:type="spellEnd"/>
           </w:p>
           <w:p>
             <w:pPr>
@@ -583,7 +581,7 @@
         </w:tc>
         <w:tc>
           <w:tcPr>
-            <w:tcW w:w="6840" w:type="dxa"/>
+            <w:tcW w:w="6750" w:type="dxa"/>
           </w:tcPr>
           <w:p>
             <w:pPr>
@@ -731,9 +729,8 @@
                 <w:sz w:val="24"/>
                 <w:szCs w:val="24"/>
               </w:rPr>
-              <w:t>&lt;</w:t>
-            </w:r>
-            <w:proofErr w:type="spellStart"/>
+              <w:t>&lt;PathTo</w:t>
+            </w:r>
             <w:r>
               <w:rPr>
                 <w:rFonts w:ascii="Courier New" w:eastAsia="Times New Roman" w:hAnsi="Courier New" w:cs="Courier New"/>
@@ -743,7 +740,7 @@
                 <w:sz w:val="24"/>
                 <w:szCs w:val="24"/>
               </w:rPr>
-              <w:t>PathTo</w:t>
+              <w:t>Processing</w:t>
             </w:r>
             <w:r>
               <w:rPr>
@@ -754,30 +751,7 @@
                 <w:sz w:val="24"/>
                 <w:szCs w:val="24"/>
               </w:rPr>
-              <w:t>Processing</w:t>
-            </w:r>
-            <w:r>
-              <w:rPr>
-                <w:rFonts w:ascii="Courier New" w:eastAsia="Times New Roman" w:hAnsi="Courier New" w:cs="Courier New"/>
-                <w:b/>
-                <w:bCs/>
-                <w:color w:val="ED7D31" w:themeColor="accent2"/>
-                <w:sz w:val="24"/>
-                <w:szCs w:val="24"/>
-              </w:rPr>
-              <w:t>SketchFolder</w:t>
-            </w:r>
-            <w:proofErr w:type="spellEnd"/>
-            <w:r>
-              <w:rPr>
-                <w:rFonts w:ascii="Courier New" w:eastAsia="Times New Roman" w:hAnsi="Courier New" w:cs="Courier New"/>
-                <w:b/>
-                <w:bCs/>
-                <w:color w:val="ED7D31" w:themeColor="accent2"/>
-                <w:sz w:val="24"/>
-                <w:szCs w:val="24"/>
-              </w:rPr>
-              <w:t>&gt;/libraries</w:t>
+              <w:t>SketchFolder&gt;/libraries</w:t>
             </w:r>
           </w:p>
         </w:tc>
@@ -820,7 +794,7 @@
         </w:tc>
         <w:tc>
           <w:tcPr>
-            <w:tcW w:w="6840" w:type="dxa"/>
+            <w:tcW w:w="6750" w:type="dxa"/>
           </w:tcPr>
           <w:p>
             <w:pPr>
@@ -873,23 +847,7 @@
                 <w:sz w:val="24"/>
                 <w:szCs w:val="24"/>
               </w:rPr>
-              <w:t xml:space="preserve">ownload from Processing &gt; Sketch &gt; Add Library &gt; </w:t>
-            </w:r>
-            <w:r>
-              <w:rPr>
-                <w:rFonts w:eastAsia="Times New Roman" w:cstheme="minorHAnsi"/>
-                <w:sz w:val="24"/>
-                <w:szCs w:val="24"/>
-              </w:rPr>
-              <w:t>search</w:t>
-            </w:r>
-            <w:r>
-              <w:rPr>
-                <w:rFonts w:eastAsia="Times New Roman" w:cstheme="minorHAnsi"/>
-                <w:sz w:val="24"/>
-                <w:szCs w:val="24"/>
-              </w:rPr>
-              <w:t xml:space="preserve"> “Minim”</w:t>
+              <w:t>ownload from Processing &gt; Sketch &gt; Add Library &gt; “Minim”</w:t>
             </w:r>
           </w:p>
         </w:tc>
@@ -1880,35 +1838,49 @@
           <w:sz w:val="24"/>
           <w:szCs w:val="24"/>
         </w:rPr>
-        <w:t xml:space="preserve">the player begins with three lives. The spawn rate of sushi and bombs </w:t>
-      </w:r>
-      <w:r>
-        <w:rPr>
-          <w:sz w:val="24"/>
-          <w:szCs w:val="24"/>
-        </w:rPr>
-        <w:t>is</w:t>
-      </w:r>
-      <w:r>
-        <w:rPr>
-          <w:sz w:val="24"/>
-          <w:szCs w:val="24"/>
-        </w:rPr>
-        <w:t xml:space="preserve"> slow (</w:t>
-      </w:r>
-      <w:r>
-        <w:rPr>
-          <w:sz w:val="24"/>
-          <w:szCs w:val="24"/>
-        </w:rPr>
-        <w:t>normal</w:t>
-      </w:r>
-      <w:r>
-        <w:rPr>
-          <w:sz w:val="24"/>
-          <w:szCs w:val="24"/>
-        </w:rPr>
-        <w:t xml:space="preserve"> speed), and there are no available powerups</w:t>
+        <w:t xml:space="preserve">the player begins with three lives. The </w:t>
+      </w:r>
+      <w:r>
+        <w:rPr>
+          <w:sz w:val="24"/>
+          <w:szCs w:val="24"/>
+        </w:rPr>
+        <w:t>speed of</w:t>
+      </w:r>
+      <w:r>
+        <w:rPr>
+          <w:sz w:val="24"/>
+          <w:szCs w:val="24"/>
+        </w:rPr>
+        <w:t xml:space="preserve"> sushi and bombs </w:t>
+      </w:r>
+      <w:r>
+        <w:rPr>
+          <w:sz w:val="24"/>
+          <w:szCs w:val="24"/>
+        </w:rPr>
+        <w:t>is relatively</w:t>
+      </w:r>
+      <w:r>
+        <w:rPr>
+          <w:sz w:val="24"/>
+          <w:szCs w:val="24"/>
+        </w:rPr>
+        <w:t xml:space="preserve"> sl</w:t>
+      </w:r>
+      <w:r>
+        <w:rPr>
+          <w:sz w:val="24"/>
+          <w:szCs w:val="24"/>
+        </w:rPr>
+        <w:t>ow</w:t>
+      </w:r>
+      <w:r>
+        <w:rPr>
+          <w:sz w:val="24"/>
+          <w:szCs w:val="24"/>
+        </w:rPr>
+        <w:t>, and there are no available powerups</w:t>
       </w:r>
       <w:r>
         <w:rPr>
@@ -1977,6 +1949,13 @@
           <w:sz w:val="24"/>
           <w:szCs w:val="24"/>
         </w:rPr>
+        <w:t xml:space="preserve"> the player only has one life.</w:t>
+      </w:r>
+      <w:r>
+        <w:rPr>
+          <w:sz w:val="24"/>
+          <w:szCs w:val="24"/>
+        </w:rPr>
         <w:t xml:space="preserve"> </w:t>
       </w:r>
       <w:r>
@@ -1984,7 +1963,21 @@
           <w:sz w:val="24"/>
           <w:szCs w:val="24"/>
         </w:rPr>
-        <w:t>the spawn rate of</w:t>
+        <w:t>T</w:t>
+      </w:r>
+      <w:r>
+        <w:rPr>
+          <w:sz w:val="24"/>
+          <w:szCs w:val="24"/>
+        </w:rPr>
+        <w:t xml:space="preserve">he </w:t>
+      </w:r>
+      <w:r>
+        <w:rPr>
+          <w:sz w:val="24"/>
+          <w:szCs w:val="24"/>
+        </w:rPr>
+        <w:t>speed of</w:t>
       </w:r>
       <w:r>
         <w:rPr>
@@ -2012,14 +2005,14 @@
           <w:sz w:val="24"/>
           <w:szCs w:val="24"/>
         </w:rPr>
-        <w:t xml:space="preserve">bombs </w:t>
-      </w:r>
-      <w:r>
-        <w:rPr>
-          <w:sz w:val="24"/>
-          <w:szCs w:val="24"/>
-        </w:rPr>
-        <w:t>is about 1.25x higher (noticeable)</w:t>
+        <w:t>bo</w:t>
+      </w:r>
+      <w:r>
+        <w:rPr>
+          <w:sz w:val="24"/>
+          <w:szCs w:val="24"/>
+        </w:rPr>
+        <w:t>mbs doubles</w:t>
       </w:r>
       <w:r>
         <w:rPr>
@@ -2027,6 +2020,118 @@
           <w:szCs w:val="24"/>
         </w:rPr>
         <w:t>, and powerups are made available.</w:t>
+      </w:r>
+      <w:r>
+        <w:rPr>
+          <w:sz w:val="24"/>
+          <w:szCs w:val="24"/>
+        </w:rPr>
+        <w:t xml:space="preserve"> There are two powerups: ICE </w:t>
+      </w:r>
+      <w:r>
+        <w:rPr>
+          <w:sz w:val="24"/>
+          <w:szCs w:val="24"/>
+        </w:rPr>
+        <w:t>(slows down the</w:t>
+      </w:r>
+      <w:r>
+        <w:rPr>
+          <w:sz w:val="24"/>
+          <w:szCs w:val="24"/>
+        </w:rPr>
+        <w:t xml:space="preserve"> game</w:t>
+      </w:r>
+      <w:r>
+        <w:rPr>
+          <w:sz w:val="24"/>
+          <w:szCs w:val="24"/>
+        </w:rPr>
+        <w:t xml:space="preserve"> speed</w:t>
+      </w:r>
+      <w:r>
+        <w:rPr>
+          <w:sz w:val="24"/>
+          <w:szCs w:val="24"/>
+        </w:rPr>
+        <w:t xml:space="preserve"> for 6 seconds</w:t>
+      </w:r>
+      <w:r>
+        <w:rPr>
+          <w:sz w:val="24"/>
+          <w:szCs w:val="24"/>
+        </w:rPr>
+        <w:t xml:space="preserve">) </w:t>
+      </w:r>
+      <w:r>
+        <w:rPr>
+          <w:sz w:val="24"/>
+          <w:szCs w:val="24"/>
+        </w:rPr>
+        <w:t>and STAR</w:t>
+      </w:r>
+      <w:r>
+        <w:rPr>
+          <w:sz w:val="24"/>
+          <w:szCs w:val="24"/>
+        </w:rPr>
+        <w:t xml:space="preserve"> </w:t>
+      </w:r>
+      <w:r>
+        <w:rPr>
+          <w:sz w:val="24"/>
+          <w:szCs w:val="24"/>
+        </w:rPr>
+        <w:t>(</w:t>
+      </w:r>
+      <w:r>
+        <w:rPr>
+          <w:sz w:val="24"/>
+          <w:szCs w:val="24"/>
+        </w:rPr>
+        <w:t xml:space="preserve">worth </w:t>
+      </w:r>
+      <w:r>
+        <w:rPr>
+          <w:sz w:val="24"/>
+          <w:szCs w:val="24"/>
+        </w:rPr>
+        <w:t>twice</w:t>
+      </w:r>
+      <w:r>
+        <w:rPr>
+          <w:sz w:val="24"/>
+          <w:szCs w:val="24"/>
+        </w:rPr>
+        <w:t xml:space="preserve"> a</w:t>
+      </w:r>
+      <w:r>
+        <w:rPr>
+          <w:sz w:val="24"/>
+          <w:szCs w:val="24"/>
+        </w:rPr>
+        <w:t xml:space="preserve"> sushi</w:t>
+      </w:r>
+      <w:r>
+        <w:rPr>
+          <w:sz w:val="24"/>
+          <w:szCs w:val="24"/>
+        </w:rPr>
+        <w:t>’s</w:t>
+      </w:r>
+      <w:r>
+        <w:rPr>
+          <w:sz w:val="24"/>
+          <w:szCs w:val="24"/>
+        </w:rPr>
+        <w:t xml:space="preserve"> value).</w:t>
+      </w:r>
+      <w:r>
+        <w:rPr>
+          <w:sz w:val="24"/>
+          <w:szCs w:val="24"/>
+        </w:rPr>
+        <w:t xml:space="preserve"> </w:t>
       </w:r>
     </w:p>
     <w:p>
@@ -2529,6 +2634,597 @@
         <w:rPr>
           <w:color w:val="ED7D31" w:themeColor="accent2"/>
         </w:rPr>
+        <w:t>Development Difficulties</w:t>
+      </w:r>
+    </w:p>
+    <w:p>
+      <w:pPr>
+        <w:pStyle w:val="Heading2"/>
+        <w:rPr>
+          <w:color w:val="auto"/>
+        </w:rPr>
+      </w:pPr>
+      <w:r>
+        <w:rPr>
+          <w:color w:val="auto"/>
+        </w:rPr>
+        <w:t>What &amp; How They Were Overcame</w:t>
+      </w:r>
+    </w:p>
+    <w:p>
+      <w:pPr>
+        <w:spacing w:line="276" w:lineRule="auto"/>
+        <w:jc w:val="both"/>
+        <w:rPr>
+          <w:sz w:val="24"/>
+          <w:szCs w:val="24"/>
+        </w:rPr>
+      </w:pPr>
+      <w:r>
+        <w:rPr>
+          <w:b/>
+          <w:bCs/>
+          <w:sz w:val="24"/>
+          <w:szCs w:val="24"/>
+        </w:rPr>
+        <w:t>TRACKING SCREEN LAYOUTS</w:t>
+      </w:r>
+      <w:r>
+        <w:rPr>
+          <w:sz w:val="24"/>
+          <w:szCs w:val="24"/>
+        </w:rPr>
+        <w:t xml:space="preserve"> </w:t>
+      </w:r>
+      <w:r>
+        <w:rPr>
+          <w:sz w:val="24"/>
+          <w:szCs w:val="24"/>
+        </w:rPr>
+        <w:t>I spent quite a decent amount of time o</w:t>
+      </w:r>
+      <w:r>
+        <w:rPr>
+          <w:sz w:val="24"/>
+          <w:szCs w:val="24"/>
+        </w:rPr>
+        <w:t>n</w:t>
+      </w:r>
+      <w:r>
+        <w:rPr>
+          <w:sz w:val="24"/>
+          <w:szCs w:val="24"/>
+        </w:rPr>
+        <w:t xml:space="preserve"> the screen layouts and tracking which screen (Title, Level, End) </w:t>
+      </w:r>
+      <w:r>
+        <w:rPr>
+          <w:sz w:val="24"/>
+          <w:szCs w:val="24"/>
+        </w:rPr>
+        <w:t>is</w:t>
+      </w:r>
+      <w:r>
+        <w:rPr>
+          <w:sz w:val="24"/>
+          <w:szCs w:val="24"/>
+        </w:rPr>
+        <w:t xml:space="preserve"> active. I remembered a wise saying</w:t>
+      </w:r>
+      <w:r>
+        <w:rPr>
+          <w:sz w:val="24"/>
+          <w:szCs w:val="24"/>
+        </w:rPr>
+        <w:t xml:space="preserve"> from one of my programming </w:t>
+      </w:r>
+      <w:r>
+        <w:rPr>
+          <w:sz w:val="24"/>
+          <w:szCs w:val="24"/>
+        </w:rPr>
+        <w:t>fundamentals</w:t>
+      </w:r>
+      <w:r>
+        <w:rPr>
+          <w:sz w:val="24"/>
+          <w:szCs w:val="24"/>
+        </w:rPr>
+        <w:t xml:space="preserve"> </w:t>
+      </w:r>
+      <w:r>
+        <w:rPr>
+          <w:sz w:val="24"/>
+          <w:szCs w:val="24"/>
+        </w:rPr>
+        <w:t>professors</w:t>
+      </w:r>
+      <w:r>
+        <w:rPr>
+          <w:sz w:val="24"/>
+          <w:szCs w:val="24"/>
+        </w:rPr>
+        <w:t xml:space="preserve">: “If you are </w:t>
+      </w:r>
+      <w:r>
+        <w:rPr>
+          <w:sz w:val="24"/>
+          <w:szCs w:val="24"/>
+        </w:rPr>
+        <w:t>stuck, chances are you need to add another variable</w:t>
+      </w:r>
+      <w:r>
+        <w:rPr>
+          <w:sz w:val="24"/>
+          <w:szCs w:val="24"/>
+        </w:rPr>
+        <w:t>.”</w:t>
+      </w:r>
+      <w:r>
+        <w:rPr>
+          <w:sz w:val="24"/>
+          <w:szCs w:val="24"/>
+        </w:rPr>
+        <w:t xml:space="preserve"> </w:t>
+      </w:r>
+      <w:r>
+        <w:rPr>
+          <w:sz w:val="24"/>
+          <w:szCs w:val="24"/>
+        </w:rPr>
+        <w:t xml:space="preserve">Surely, </w:t>
+      </w:r>
+      <w:r>
+        <w:rPr>
+          <w:sz w:val="24"/>
+          <w:szCs w:val="24"/>
+        </w:rPr>
+        <w:t xml:space="preserve">after </w:t>
+      </w:r>
+      <w:r>
+        <w:rPr>
+          <w:sz w:val="24"/>
+          <w:szCs w:val="24"/>
+        </w:rPr>
+        <w:t>adding a few more Boolean variables</w:t>
+      </w:r>
+      <w:r>
+        <w:rPr>
+          <w:sz w:val="24"/>
+          <w:szCs w:val="24"/>
+        </w:rPr>
+        <w:t xml:space="preserve"> and</w:t>
+      </w:r>
+      <w:r>
+        <w:rPr>
+          <w:sz w:val="24"/>
+          <w:szCs w:val="24"/>
+        </w:rPr>
+        <w:t xml:space="preserve"> if-else statements, I was able to </w:t>
+      </w:r>
+      <w:r>
+        <w:rPr>
+          <w:sz w:val="24"/>
+          <w:szCs w:val="24"/>
+        </w:rPr>
+        <w:t xml:space="preserve">solve </w:t>
+      </w:r>
+      <w:r>
+        <w:rPr>
+          <w:sz w:val="24"/>
+          <w:szCs w:val="24"/>
+        </w:rPr>
+        <w:t>all</w:t>
+      </w:r>
+      <w:r>
+        <w:rPr>
+          <w:sz w:val="24"/>
+          <w:szCs w:val="24"/>
+        </w:rPr>
+        <w:t xml:space="preserve"> my problems</w:t>
+      </w:r>
+      <w:r>
+        <w:rPr>
+          <w:sz w:val="24"/>
+          <w:szCs w:val="24"/>
+        </w:rPr>
+        <w:t xml:space="preserve">. </w:t>
+      </w:r>
+    </w:p>
+    <w:p>
+      <w:pPr>
+        <w:spacing w:line="276" w:lineRule="auto"/>
+        <w:jc w:val="both"/>
+        <w:rPr>
+          <w:rFonts w:ascii="Calibri" w:eastAsia="Times New Roman" w:hAnsi="Calibri" w:cs="Calibri"/>
+          <w:sz w:val="24"/>
+          <w:szCs w:val="24"/>
+        </w:rPr>
+      </w:pPr>
+      <w:r>
+        <w:rPr>
+          <w:b/>
+          <w:bCs/>
+          <w:sz w:val="24"/>
+          <w:szCs w:val="24"/>
+        </w:rPr>
+        <w:t xml:space="preserve">SPECIAL </w:t>
+      </w:r>
+      <w:r>
+        <w:rPr>
+          <w:b/>
+          <w:bCs/>
+          <w:sz w:val="24"/>
+          <w:szCs w:val="24"/>
+        </w:rPr>
+        <w:t>PROCESSING FUNCTIONS</w:t>
+      </w:r>
+      <w:r>
+        <w:rPr>
+          <w:sz w:val="24"/>
+          <w:szCs w:val="24"/>
+        </w:rPr>
+        <w:t xml:space="preserve"> </w:t>
+      </w:r>
+      <w:r>
+        <w:rPr>
+          <w:sz w:val="24"/>
+          <w:szCs w:val="24"/>
+        </w:rPr>
+        <w:t xml:space="preserve">Another difficulty I encountered </w:t>
+      </w:r>
+      <w:r>
+        <w:rPr>
+          <w:rFonts w:ascii="Calibri" w:eastAsia="Times New Roman" w:hAnsi="Calibri" w:cs="Calibri"/>
+          <w:sz w:val="24"/>
+          <w:szCs w:val="24"/>
+        </w:rPr>
+        <w:t>was</w:t>
+      </w:r>
+      <w:r>
+        <w:rPr>
+          <w:rFonts w:ascii="Calibri" w:eastAsia="Times New Roman" w:hAnsi="Calibri" w:cs="Calibri"/>
+          <w:sz w:val="24"/>
+          <w:szCs w:val="24"/>
+        </w:rPr>
+        <w:t xml:space="preserve"> dealing with the </w:t>
+      </w:r>
+      <w:r>
+        <w:rPr>
+          <w:rFonts w:ascii="Courier New" w:eastAsia="Times New Roman" w:hAnsi="Courier New" w:cs="Courier New"/>
+          <w:b/>
+          <w:bCs/>
+          <w:color w:val="ED7D31" w:themeColor="accent2"/>
+          <w:sz w:val="24"/>
+          <w:szCs w:val="24"/>
+        </w:rPr>
+        <w:t>mousePressed()</w:t>
+      </w:r>
+      <w:r>
+        <w:rPr>
+          <w:rFonts w:ascii="Calibri" w:eastAsia="Times New Roman" w:hAnsi="Calibri" w:cs="Calibri"/>
+          <w:sz w:val="24"/>
+          <w:szCs w:val="24"/>
+        </w:rPr>
+        <w:t xml:space="preserve"> and </w:t>
+      </w:r>
+      <w:r>
+        <w:rPr>
+          <w:rFonts w:ascii="Courier New" w:eastAsia="Times New Roman" w:hAnsi="Courier New" w:cs="Courier New"/>
+          <w:b/>
+          <w:bCs/>
+          <w:color w:val="ED7D31" w:themeColor="accent2"/>
+          <w:sz w:val="24"/>
+          <w:szCs w:val="24"/>
+        </w:rPr>
+        <w:t>mouseDragged()</w:t>
+      </w:r>
+      <w:r>
+        <w:rPr>
+          <w:rFonts w:ascii="Calibri" w:eastAsia="Times New Roman" w:hAnsi="Calibri" w:cs="Calibri"/>
+          <w:sz w:val="24"/>
+          <w:szCs w:val="24"/>
+        </w:rPr>
+        <w:t xml:space="preserve"> functions</w:t>
+      </w:r>
+      <w:r>
+        <w:rPr>
+          <w:rFonts w:ascii="Calibri" w:eastAsia="Times New Roman" w:hAnsi="Calibri" w:cs="Calibri"/>
+          <w:sz w:val="24"/>
+          <w:szCs w:val="24"/>
+        </w:rPr>
+        <w:t xml:space="preserve"> when it came to button clicks and actual gameplay mechanics (mouse dragging/holding)</w:t>
+      </w:r>
+      <w:r>
+        <w:rPr>
+          <w:rFonts w:ascii="Calibri" w:eastAsia="Times New Roman" w:hAnsi="Calibri" w:cs="Calibri"/>
+          <w:sz w:val="24"/>
+          <w:szCs w:val="24"/>
+        </w:rPr>
+        <w:t>.</w:t>
+      </w:r>
+      <w:r>
+        <w:rPr>
+          <w:rFonts w:ascii="Calibri" w:eastAsia="Times New Roman" w:hAnsi="Calibri" w:cs="Calibri"/>
+          <w:sz w:val="24"/>
+          <w:szCs w:val="24"/>
+        </w:rPr>
+        <w:t xml:space="preserve"> My original implementation</w:t>
+      </w:r>
+      <w:r>
+        <w:rPr>
+          <w:rFonts w:ascii="Calibri" w:eastAsia="Times New Roman" w:hAnsi="Calibri" w:cs="Calibri"/>
+          <w:sz w:val="24"/>
+          <w:szCs w:val="24"/>
+        </w:rPr>
+        <w:t xml:space="preserve"> </w:t>
+      </w:r>
+      <w:r>
+        <w:rPr>
+          <w:rFonts w:ascii="Calibri" w:eastAsia="Times New Roman" w:hAnsi="Calibri" w:cs="Calibri"/>
+          <w:sz w:val="24"/>
+          <w:szCs w:val="24"/>
+        </w:rPr>
+        <w:t xml:space="preserve">involved </w:t>
+      </w:r>
+      <w:r>
+        <w:rPr>
+          <w:rFonts w:ascii="Calibri" w:eastAsia="Times New Roman" w:hAnsi="Calibri" w:cs="Calibri"/>
+          <w:sz w:val="24"/>
+          <w:szCs w:val="24"/>
+        </w:rPr>
+        <w:t xml:space="preserve">using the </w:t>
+      </w:r>
+      <w:r>
+        <w:rPr>
+          <w:rFonts w:ascii="Courier New" w:eastAsia="Times New Roman" w:hAnsi="Courier New" w:cs="Courier New"/>
+          <w:b/>
+          <w:bCs/>
+          <w:color w:val="ED7D31" w:themeColor="accent2"/>
+          <w:sz w:val="24"/>
+          <w:szCs w:val="24"/>
+        </w:rPr>
+        <w:t>mouseClicked</w:t>
+      </w:r>
+      <w:r>
+        <w:rPr>
+          <w:rFonts w:ascii="Calibri" w:eastAsia="Times New Roman" w:hAnsi="Calibri" w:cs="Calibri"/>
+          <w:color w:val="ED7D31" w:themeColor="accent2"/>
+          <w:sz w:val="24"/>
+          <w:szCs w:val="24"/>
+        </w:rPr>
+        <w:t xml:space="preserve"> </w:t>
+      </w:r>
+      <w:r>
+        <w:rPr>
+          <w:rFonts w:ascii="Calibri" w:eastAsia="Times New Roman" w:hAnsi="Calibri" w:cs="Calibri"/>
+          <w:sz w:val="24"/>
+          <w:szCs w:val="24"/>
+        </w:rPr>
+        <w:t>Boolean variable</w:t>
+      </w:r>
+      <w:r>
+        <w:rPr>
+          <w:rFonts w:ascii="Calibri" w:eastAsia="Times New Roman" w:hAnsi="Calibri" w:cs="Calibri"/>
+          <w:sz w:val="24"/>
+          <w:szCs w:val="24"/>
+        </w:rPr>
+        <w:t>. T</w:t>
+      </w:r>
+      <w:r>
+        <w:rPr>
+          <w:rFonts w:ascii="Calibri" w:eastAsia="Times New Roman" w:hAnsi="Calibri" w:cs="Calibri"/>
+          <w:sz w:val="24"/>
+          <w:szCs w:val="24"/>
+        </w:rPr>
+        <w:t xml:space="preserve">he issue with </w:t>
+      </w:r>
+      <w:r>
+        <w:rPr>
+          <w:rFonts w:ascii="Calibri" w:eastAsia="Times New Roman" w:hAnsi="Calibri" w:cs="Calibri"/>
+          <w:sz w:val="24"/>
+          <w:szCs w:val="24"/>
+        </w:rPr>
+        <w:t>this is that when I used it, it would count all the frames that the mouse was held, and my program would</w:t>
+      </w:r>
+      <w:r>
+        <w:rPr>
+          <w:rFonts w:ascii="Calibri" w:eastAsia="Times New Roman" w:hAnsi="Calibri" w:cs="Calibri"/>
+          <w:sz w:val="24"/>
+          <w:szCs w:val="24"/>
+        </w:rPr>
+        <w:t xml:space="preserve"> </w:t>
+      </w:r>
+      <w:r>
+        <w:rPr>
+          <w:rFonts w:ascii="Calibri" w:eastAsia="Times New Roman" w:hAnsi="Calibri" w:cs="Calibri"/>
+          <w:sz w:val="24"/>
+          <w:szCs w:val="24"/>
+        </w:rPr>
+        <w:t xml:space="preserve">either </w:t>
+      </w:r>
+      <w:r>
+        <w:rPr>
+          <w:rFonts w:ascii="Calibri" w:eastAsia="Times New Roman" w:hAnsi="Calibri" w:cs="Calibri"/>
+          <w:sz w:val="24"/>
+          <w:szCs w:val="24"/>
+        </w:rPr>
+        <w:t>ke</w:t>
+      </w:r>
+      <w:r>
+        <w:rPr>
+          <w:rFonts w:ascii="Calibri" w:eastAsia="Times New Roman" w:hAnsi="Calibri" w:cs="Calibri"/>
+          <w:sz w:val="24"/>
+          <w:szCs w:val="24"/>
+        </w:rPr>
+        <w:t>ep</w:t>
+      </w:r>
+      <w:r>
+        <w:rPr>
+          <w:rFonts w:ascii="Calibri" w:eastAsia="Times New Roman" w:hAnsi="Calibri" w:cs="Calibri"/>
+          <w:sz w:val="24"/>
+          <w:szCs w:val="24"/>
+        </w:rPr>
+        <w:t xml:space="preserve"> adding values to the total score multiple times, or it would take away all the </w:t>
+      </w:r>
+      <w:r>
+        <w:rPr>
+          <w:rFonts w:ascii="Calibri" w:eastAsia="Times New Roman" w:hAnsi="Calibri" w:cs="Calibri"/>
+          <w:sz w:val="24"/>
+          <w:szCs w:val="24"/>
+        </w:rPr>
+        <w:t>health/</w:t>
+      </w:r>
+      <w:r>
+        <w:rPr>
+          <w:rFonts w:ascii="Calibri" w:eastAsia="Times New Roman" w:hAnsi="Calibri" w:cs="Calibri"/>
+          <w:sz w:val="24"/>
+          <w:szCs w:val="24"/>
+        </w:rPr>
+        <w:t>lives with</w:t>
+      </w:r>
+      <w:r>
+        <w:rPr>
+          <w:rFonts w:ascii="Calibri" w:eastAsia="Times New Roman" w:hAnsi="Calibri" w:cs="Calibri"/>
+          <w:sz w:val="24"/>
+          <w:szCs w:val="24"/>
+        </w:rPr>
+        <w:t xml:space="preserve"> just</w:t>
+      </w:r>
+      <w:r>
+        <w:rPr>
+          <w:rFonts w:ascii="Calibri" w:eastAsia="Times New Roman" w:hAnsi="Calibri" w:cs="Calibri"/>
+          <w:sz w:val="24"/>
+          <w:szCs w:val="24"/>
+        </w:rPr>
+        <w:t xml:space="preserve"> one bomb</w:t>
+      </w:r>
+      <w:r>
+        <w:rPr>
+          <w:rFonts w:ascii="Calibri" w:eastAsia="Times New Roman" w:hAnsi="Calibri" w:cs="Calibri"/>
+          <w:sz w:val="24"/>
+          <w:szCs w:val="24"/>
+        </w:rPr>
+        <w:t xml:space="preserve"> collision</w:t>
+      </w:r>
+      <w:r>
+        <w:rPr>
+          <w:rFonts w:ascii="Calibri" w:eastAsia="Times New Roman" w:hAnsi="Calibri" w:cs="Calibri"/>
+          <w:sz w:val="24"/>
+          <w:szCs w:val="24"/>
+        </w:rPr>
+        <w:t xml:space="preserve">. </w:t>
+      </w:r>
+      <w:r>
+        <w:rPr>
+          <w:rFonts w:ascii="Calibri" w:eastAsia="Times New Roman" w:hAnsi="Calibri" w:cs="Calibri"/>
+          <w:sz w:val="24"/>
+          <w:szCs w:val="24"/>
+        </w:rPr>
+        <w:t xml:space="preserve">To fix this, </w:t>
+      </w:r>
+      <w:r>
+        <w:rPr>
+          <w:rFonts w:ascii="Calibri" w:eastAsia="Times New Roman" w:hAnsi="Calibri" w:cs="Calibri"/>
+          <w:sz w:val="24"/>
+          <w:szCs w:val="24"/>
+        </w:rPr>
+        <w:t xml:space="preserve">I changed the implementation to include </w:t>
+      </w:r>
+      <w:r>
+        <w:rPr>
+          <w:rFonts w:ascii="Courier New" w:eastAsia="Times New Roman" w:hAnsi="Courier New" w:cs="Courier New"/>
+          <w:b/>
+          <w:bCs/>
+          <w:color w:val="ED7D31" w:themeColor="accent2"/>
+          <w:sz w:val="24"/>
+          <w:szCs w:val="24"/>
+        </w:rPr>
+        <w:t>mousePressed()</w:t>
+      </w:r>
+      <w:r>
+        <w:rPr>
+          <w:rFonts w:eastAsia="Times New Roman" w:cstheme="minorHAnsi"/>
+          <w:b/>
+          <w:bCs/>
+          <w:color w:val="ED7D31" w:themeColor="accent2"/>
+          <w:sz w:val="24"/>
+          <w:szCs w:val="24"/>
+        </w:rPr>
+        <w:t xml:space="preserve"> </w:t>
+      </w:r>
+      <w:r>
+        <w:rPr>
+          <w:rFonts w:ascii="Calibri" w:eastAsia="Times New Roman" w:hAnsi="Calibri" w:cs="Calibri"/>
+          <w:sz w:val="24"/>
+          <w:szCs w:val="24"/>
+        </w:rPr>
+        <w:t xml:space="preserve">and </w:t>
+      </w:r>
+      <w:r>
+        <w:rPr>
+          <w:rFonts w:ascii="Courier New" w:eastAsia="Times New Roman" w:hAnsi="Courier New" w:cs="Courier New"/>
+          <w:b/>
+          <w:bCs/>
+          <w:color w:val="ED7D31" w:themeColor="accent2"/>
+          <w:sz w:val="24"/>
+          <w:szCs w:val="24"/>
+        </w:rPr>
+        <w:t>mouseDragged()</w:t>
+      </w:r>
+      <w:r>
+        <w:rPr>
+          <w:rFonts w:ascii="Calibri" w:eastAsia="Times New Roman" w:hAnsi="Calibri" w:cs="Calibri"/>
+          <w:sz w:val="24"/>
+          <w:szCs w:val="24"/>
+        </w:rPr>
+        <w:t xml:space="preserve"> functions</w:t>
+      </w:r>
+      <w:r>
+        <w:rPr>
+          <w:rFonts w:ascii="Calibri" w:eastAsia="Times New Roman" w:hAnsi="Calibri" w:cs="Calibri"/>
+          <w:sz w:val="24"/>
+          <w:szCs w:val="24"/>
+        </w:rPr>
+        <w:t xml:space="preserve"> and rearranged </w:t>
+      </w:r>
+      <w:r>
+        <w:rPr>
+          <w:rFonts w:ascii="Calibri" w:eastAsia="Times New Roman" w:hAnsi="Calibri" w:cs="Calibri"/>
+          <w:sz w:val="24"/>
+          <w:szCs w:val="24"/>
+        </w:rPr>
+        <w:t>several</w:t>
+      </w:r>
+      <w:r>
+        <w:rPr>
+          <w:rFonts w:ascii="Calibri" w:eastAsia="Times New Roman" w:hAnsi="Calibri" w:cs="Calibri"/>
+          <w:sz w:val="24"/>
+          <w:szCs w:val="24"/>
+        </w:rPr>
+        <w:t xml:space="preserve"> lines of code</w:t>
+      </w:r>
+      <w:r>
+        <w:rPr>
+          <w:rFonts w:ascii="Calibri" w:eastAsia="Times New Roman" w:hAnsi="Calibri" w:cs="Calibri"/>
+          <w:sz w:val="24"/>
+          <w:szCs w:val="24"/>
+        </w:rPr>
+        <w:t>.</w:t>
+      </w:r>
+    </w:p>
+    <w:p>
+      <w:pPr>
+        <w:pStyle w:val="Heading1"/>
+        <w:rPr>
+          <w:color w:val="ED7D31" w:themeColor="accent2"/>
+        </w:rPr>
+      </w:pPr>
+      <w:r>
+        <w:rPr>
+          <w:color w:val="ED7D31" w:themeColor="accent2"/>
+        </w:rPr>
+        <w:lastRenderedPageBreak/>
         <w:t>Resources</w:t>
       </w:r>
     </w:p>
@@ -2555,11 +3251,11 @@
     <w:tbl>
       <w:tblPr>
         <w:tblStyle w:val="GridTable4-Accent2"/>
-        <w:tblW w:w="9445" w:type="dxa"/>
+        <w:tblW w:w="9355" w:type="dxa"/>
         <w:tblLook w:val="04A0" w:firstRow="1" w:lastRow="0" w:firstColumn="1" w:lastColumn="0" w:noHBand="0" w:noVBand="1"/>
       </w:tblPr>
       <w:tblGrid>
-        <w:gridCol w:w="2300"/>
+        <w:gridCol w:w="2210"/>
         <w:gridCol w:w="7145"/>
       </w:tblGrid>
       <w:tr>
@@ -2599,7 +3295,7 @@
         </w:tc>
         <w:tc>
           <w:tcPr>
-            <w:tcW w:w="7145" w:type="dxa"/>
+            <w:tcW w:w="7055" w:type="dxa"/>
           </w:tcPr>
           <w:p>
             <w:pPr>
@@ -2628,7 +3324,7 @@
         <w:tc>
           <w:tcPr>
             <w:cnfStyle w:val="001000000000" w:firstRow="0" w:lastRow="0" w:firstColumn="1" w:lastColumn="0" w:oddVBand="0" w:evenVBand="0" w:oddHBand="0" w:evenHBand="0" w:firstRowFirstColumn="0" w:firstRowLastColumn="0" w:lastRowFirstColumn="0" w:lastRowLastColumn="0"/>
-            <w:tcW w:w="9445" w:type="dxa"/>
+            <w:tcW w:w="9355" w:type="dxa"/>
             <w:gridSpan w:val="2"/>
           </w:tcPr>
           <w:p>
@@ -2680,7 +3376,7 @@
         </w:tc>
         <w:tc>
           <w:tcPr>
-            <w:tcW w:w="7145" w:type="dxa"/>
+            <w:tcW w:w="7055" w:type="dxa"/>
           </w:tcPr>
           <w:p>
             <w:pPr>
@@ -2767,7 +3463,7 @@
         </w:tc>
         <w:tc>
           <w:tcPr>
-            <w:tcW w:w="7145" w:type="dxa"/>
+            <w:tcW w:w="7055" w:type="dxa"/>
           </w:tcPr>
           <w:p>
             <w:pPr>
@@ -2793,7 +3489,7 @@
         <w:tc>
           <w:tcPr>
             <w:cnfStyle w:val="001000000000" w:firstRow="0" w:lastRow="0" w:firstColumn="1" w:lastColumn="0" w:oddVBand="0" w:evenVBand="0" w:oddHBand="0" w:evenHBand="0" w:firstRowFirstColumn="0" w:firstRowLastColumn="0" w:lastRowFirstColumn="0" w:lastRowLastColumn="0"/>
-            <w:tcW w:w="9445" w:type="dxa"/>
+            <w:tcW w:w="9355" w:type="dxa"/>
             <w:gridSpan w:val="2"/>
           </w:tcPr>
           <w:p>
@@ -2840,7 +3536,6 @@
                 <w:szCs w:val="24"/>
               </w:rPr>
             </w:pPr>
-            <w:proofErr w:type="spellStart"/>
             <w:r>
               <w:rPr>
                 <w:rFonts w:eastAsia="Times New Roman" w:cstheme="minorHAnsi"/>
@@ -2851,12 +3546,11 @@
               </w:rPr>
               <w:t>font_gameplay.tff</w:t>
             </w:r>
-            <w:proofErr w:type="spellEnd"/>
           </w:p>
         </w:tc>
         <w:tc>
           <w:tcPr>
-            <w:tcW w:w="7145" w:type="dxa"/>
+            <w:tcW w:w="7055" w:type="dxa"/>
           </w:tcPr>
           <w:p>
             <w:pPr>
@@ -2892,7 +3586,6 @@
                 <w:szCs w:val="24"/>
               </w:rPr>
             </w:pPr>
-            <w:proofErr w:type="spellStart"/>
             <w:r>
               <w:rPr>
                 <w:rFonts w:eastAsia="Times New Roman" w:cstheme="minorHAnsi"/>
@@ -2903,12 +3596,11 @@
               </w:rPr>
               <w:t>font_rainyhearts.tff</w:t>
             </w:r>
-            <w:proofErr w:type="spellEnd"/>
           </w:p>
         </w:tc>
         <w:tc>
           <w:tcPr>
-            <w:tcW w:w="7145" w:type="dxa"/>
+            <w:tcW w:w="7055" w:type="dxa"/>
           </w:tcPr>
           <w:p>
             <w:pPr>
@@ -2937,7 +3629,7 @@
         <w:tc>
           <w:tcPr>
             <w:cnfStyle w:val="001000000000" w:firstRow="0" w:lastRow="0" w:firstColumn="1" w:lastColumn="0" w:oddVBand="0" w:evenVBand="0" w:oddHBand="0" w:evenHBand="0" w:firstRowFirstColumn="0" w:firstRowLastColumn="0" w:lastRowFirstColumn="0" w:lastRowLastColumn="0"/>
-            <w:tcW w:w="9445" w:type="dxa"/>
+            <w:tcW w:w="9355" w:type="dxa"/>
             <w:gridSpan w:val="2"/>
           </w:tcPr>
           <w:p>
@@ -3029,7 +3721,7 @@
         </w:tc>
         <w:tc>
           <w:tcPr>
-            <w:tcW w:w="7145" w:type="dxa"/>
+            <w:tcW w:w="7055" w:type="dxa"/>
           </w:tcPr>
           <w:p>
             <w:pPr>
@@ -3124,7 +3816,7 @@
         </w:tc>
         <w:tc>
           <w:tcPr>
-            <w:tcW w:w="7145" w:type="dxa"/>
+            <w:tcW w:w="7055" w:type="dxa"/>
           </w:tcPr>
           <w:p>
             <w:pPr>
@@ -3216,7 +3908,7 @@
         </w:tc>
         <w:tc>
           <w:tcPr>
-            <w:tcW w:w="7145" w:type="dxa"/>
+            <w:tcW w:w="7055" w:type="dxa"/>
           </w:tcPr>
           <w:p>
             <w:pPr>
@@ -3271,7 +3963,7 @@
         </w:tc>
         <w:tc>
           <w:tcPr>
-            <w:tcW w:w="7145" w:type="dxa"/>
+            <w:tcW w:w="7055" w:type="dxa"/>
           </w:tcPr>
           <w:p>
             <w:pPr>
@@ -3361,7 +4053,7 @@
         </w:tc>
         <w:tc>
           <w:tcPr>
-            <w:tcW w:w="7145" w:type="dxa"/>
+            <w:tcW w:w="7055" w:type="dxa"/>
           </w:tcPr>
           <w:p>
             <w:pPr>
@@ -3378,7 +4070,7 @@
                 <w:sz w:val="24"/>
                 <w:szCs w:val="24"/>
               </w:rPr>
-              <w:t>(m</w:t>
+              <w:t>m</w:t>
             </w:r>
             <w:r>
               <w:rPr>
@@ -3387,14 +4079,6 @@
                 <w:szCs w:val="24"/>
               </w:rPr>
               <w:t>ade by me</w:t>
-            </w:r>
-            <w:r>
-              <w:rPr>
-                <w:rFonts w:eastAsia="Times New Roman" w:cstheme="minorHAnsi"/>
-                <w:sz w:val="24"/>
-                <w:szCs w:val="24"/>
-              </w:rPr>
-              <w:t>)</w:t>
             </w:r>
           </w:p>
         </w:tc>
@@ -3432,7 +4116,7 @@
         </w:tc>
         <w:tc>
           <w:tcPr>
-            <w:tcW w:w="7145" w:type="dxa"/>
+            <w:tcW w:w="7055" w:type="dxa"/>
           </w:tcPr>
           <w:p>
             <w:pPr>
@@ -3449,7 +4133,7 @@
                 <w:sz w:val="24"/>
                 <w:szCs w:val="24"/>
               </w:rPr>
-              <w:t>(m</w:t>
+              <w:t>m</w:t>
             </w:r>
             <w:r>
               <w:rPr>
@@ -3458,14 +4142,6 @@
                 <w:szCs w:val="24"/>
               </w:rPr>
               <w:t>ade by me</w:t>
-            </w:r>
-            <w:r>
-              <w:rPr>
-                <w:rFonts w:eastAsia="Times New Roman" w:cstheme="minorHAnsi"/>
-                <w:sz w:val="24"/>
-                <w:szCs w:val="24"/>
-              </w:rPr>
-              <w:t>)</w:t>
             </w:r>
           </w:p>
         </w:tc>
@@ -3522,13 +4198,13 @@
                 <w:sz w:val="24"/>
                 <w:szCs w:val="24"/>
               </w:rPr>
-              <w:t xml:space="preserve"> (all the sushi images)</w:t>
+              <w:t xml:space="preserve"> (all sushi images)</w:t>
             </w:r>
           </w:p>
         </w:tc>
         <w:tc>
           <w:tcPr>
-            <w:tcW w:w="7145" w:type="dxa"/>
+            <w:tcW w:w="7055" w:type="dxa"/>
           </w:tcPr>
           <w:p>
             <w:pPr>
@@ -5849,7 +6525,7 @@
 </file>
 
 <file path=customXml/itemProps1.xml><?xml version="1.0" encoding="utf-8"?>
-<ds:datastoreItem xmlns:ds="http://schemas.openxmlformats.org/officeDocument/2006/customXml" ds:itemID="{6F73334D-AD05-4CA9-A0E0-7D3BF78F93C4}">
+<ds:datastoreItem xmlns:ds="http://schemas.openxmlformats.org/officeDocument/2006/customXml" ds:itemID="{6D04ABA1-2575-4CC8-9C68-4DF07DD34503}">
   <ds:schemaRefs>
     <ds:schemaRef ds:uri="http://schemas.openxmlformats.org/officeDocument/2006/bibliography"/>
   </ds:schemaRefs>

</xml_diff>

<commit_message>
Updated GifAnimation library link in documentation
</commit_message>
<xml_diff>
--- a/documentation.docx
+++ b/documentation.docx
@@ -598,7 +598,7 @@
                 <w:sz w:val="24"/>
                 <w:szCs w:val="24"/>
               </w:rPr>
-              <w:t>https://github.com/akiljohnson1/GifAnimation</w:t>
+              <w:t>https://github.com/extrapixel/gif-animation</w:t>
             </w:r>
           </w:p>
           <w:p>
@@ -4182,27 +4182,7 @@
                 <w:sz w:val="24"/>
                 <w:szCs w:val="24"/>
               </w:rPr>
-              <w:t>image_</w:t>
-            </w:r>
-            <w:r>
-              <w:rPr>
-                <w:rFonts w:eastAsia="Times New Roman" w:cstheme="minorHAnsi"/>
-                <w:b w:val="0"/>
-                <w:bCs w:val="0"/>
-                <w:sz w:val="24"/>
-                <w:szCs w:val="24"/>
-              </w:rPr>
-              <w:t>ice</w:t>
-            </w:r>
-            <w:r>
-              <w:rPr>
-                <w:rFonts w:eastAsia="Times New Roman" w:cstheme="minorHAnsi"/>
-                <w:b w:val="0"/>
-                <w:bCs w:val="0"/>
-                <w:sz w:val="24"/>
-                <w:szCs w:val="24"/>
-              </w:rPr>
-              <w:t>.png</w:t>
+              <w:t>image_ice.png</w:t>
             </w:r>
           </w:p>
         </w:tc>
@@ -4309,27 +4289,7 @@
                 <w:sz w:val="24"/>
                 <w:szCs w:val="24"/>
               </w:rPr>
-              <w:t>image_</w:t>
-            </w:r>
-            <w:r>
-              <w:rPr>
-                <w:rFonts w:eastAsia="Times New Roman" w:cstheme="minorHAnsi"/>
-                <w:b w:val="0"/>
-                <w:bCs w:val="0"/>
-                <w:sz w:val="24"/>
-                <w:szCs w:val="24"/>
-              </w:rPr>
-              <w:t>star</w:t>
-            </w:r>
-            <w:r>
-              <w:rPr>
-                <w:rFonts w:eastAsia="Times New Roman" w:cstheme="minorHAnsi"/>
-                <w:b w:val="0"/>
-                <w:bCs w:val="0"/>
-                <w:sz w:val="24"/>
-                <w:szCs w:val="24"/>
-              </w:rPr>
-              <w:t>.png</w:t>
+              <w:t>image_star.png</w:t>
             </w:r>
           </w:p>
         </w:tc>
@@ -6749,7 +6709,7 @@
 </file>
 
 <file path=customXml/itemProps1.xml><?xml version="1.0" encoding="utf-8"?>
-<ds:datastoreItem xmlns:ds="http://schemas.openxmlformats.org/officeDocument/2006/customXml" ds:itemID="{9C6F2164-71C9-4E54-9221-16744E33EC28}">
+<ds:datastoreItem xmlns:ds="http://schemas.openxmlformats.org/officeDocument/2006/customXml" ds:itemID="{25852FEE-91E9-46EE-8ED2-15D51764C421}">
   <ds:schemaRefs>
     <ds:schemaRef ds:uri="http://schemas.openxmlformats.org/officeDocument/2006/bibliography"/>
   </ds:schemaRefs>

</xml_diff>